<commit_message>
Change text on the title page
</commit_message>
<xml_diff>
--- a/Lab1/СІ_ЛР1_Група-5_ІА-11.docx
+++ b/Lab1/СІ_ЛР1_Група-5_ІА-11.docx
@@ -74,18 +74,19 @@
     <w:p>
       <w:pPr>
         <w:spacing w:after="0" w:line="264" w:lineRule="auto"/>
+        <w:ind w:left="-680"/>
         <w:jc w:val="center"/>
         <w:rPr>
-          <w:rFonts w:ascii="Times New Roman" w:hAnsi="Times New Roman" w:cs="Times New Roman"/>
-          <w:sz w:val="28"/>
-          <w:szCs w:val="28"/>
-        </w:rPr>
-      </w:pPr>
-      <w:r>
-        <w:rPr>
-          <w:rFonts w:ascii="Times New Roman" w:hAnsi="Times New Roman" w:cs="Times New Roman"/>
-          <w:sz w:val="28"/>
-          <w:szCs w:val="28"/>
+          <w:rFonts w:ascii="Times New Roman" w:hAnsi="Times New Roman"/>
+          <w:sz w:val="24"/>
+          <w:szCs w:val="24"/>
+        </w:rPr>
+      </w:pPr>
+      <w:r>
+        <w:rPr>
+          <w:rFonts w:ascii="Times New Roman" w:hAnsi="Times New Roman"/>
+          <w:sz w:val="24"/>
+          <w:szCs w:val="24"/>
         </w:rPr>
         <w:t>Міністерство освіти і науки України</w:t>
       </w:r>
@@ -93,72 +94,59 @@
     <w:p>
       <w:pPr>
         <w:spacing w:after="0" w:line="264" w:lineRule="auto"/>
+        <w:ind w:left="-680"/>
         <w:jc w:val="center"/>
         <w:rPr>
-          <w:rFonts w:ascii="Times New Roman" w:hAnsi="Times New Roman" w:cs="Times New Roman"/>
-          <w:sz w:val="28"/>
-          <w:szCs w:val="28"/>
-        </w:rPr>
-      </w:pPr>
-      <w:r>
-        <w:rPr>
-          <w:rFonts w:ascii="Times New Roman" w:hAnsi="Times New Roman" w:cs="Times New Roman"/>
-          <w:sz w:val="28"/>
-          <w:szCs w:val="28"/>
-        </w:rPr>
-        <w:t>Національний технічний університет України</w:t>
-      </w:r>
-    </w:p>
-    <w:p>
-      <w:pPr>
-        <w:spacing w:after="0" w:line="264" w:lineRule="auto"/>
+          <w:rFonts w:ascii="Times New Roman" w:hAnsi="Times New Roman"/>
+          <w:sz w:val="24"/>
+          <w:szCs w:val="24"/>
+        </w:rPr>
+      </w:pPr>
+      <w:r>
+        <w:rPr>
+          <w:rFonts w:ascii="Times New Roman" w:hAnsi="Times New Roman"/>
+          <w:sz w:val="24"/>
+          <w:szCs w:val="24"/>
+        </w:rPr>
+        <w:t xml:space="preserve">Національний технічний університет України </w:t>
+      </w:r>
+    </w:p>
+    <w:p>
+      <w:pPr>
+        <w:spacing w:after="0" w:line="264" w:lineRule="auto"/>
+        <w:ind w:left="-680"/>
         <w:jc w:val="center"/>
         <w:rPr>
-          <w:rFonts w:ascii="Times New Roman" w:hAnsi="Times New Roman" w:cs="Times New Roman"/>
-          <w:sz w:val="28"/>
-          <w:szCs w:val="28"/>
-        </w:rPr>
-      </w:pPr>
-      <w:r>
-        <w:rPr>
-          <w:rFonts w:ascii="Times New Roman" w:hAnsi="Times New Roman" w:cs="Times New Roman"/>
-          <w:sz w:val="28"/>
-          <w:szCs w:val="28"/>
-        </w:rPr>
-        <w:t>“</w:t>
-      </w:r>
-      <w:r>
-        <w:rPr>
-          <w:rFonts w:ascii="Times New Roman" w:hAnsi="Times New Roman" w:cs="Times New Roman"/>
-          <w:sz w:val="28"/>
-          <w:szCs w:val="28"/>
-        </w:rPr>
-        <w:t>Київський політехнічний інститут імені Ігоря Сікорського</w:t>
-      </w:r>
-      <w:r>
-        <w:rPr>
-          <w:rFonts w:ascii="Times New Roman" w:hAnsi="Times New Roman" w:cs="Times New Roman"/>
-          <w:sz w:val="28"/>
-          <w:szCs w:val="28"/>
-        </w:rPr>
-        <w:t>”</w:t>
-      </w:r>
-    </w:p>
-    <w:p>
-      <w:pPr>
-        <w:spacing w:after="0" w:line="264" w:lineRule="auto"/>
+          <w:rFonts w:ascii="Times New Roman" w:hAnsi="Times New Roman"/>
+          <w:sz w:val="24"/>
+          <w:szCs w:val="24"/>
+        </w:rPr>
+      </w:pPr>
+      <w:r>
+        <w:rPr>
+          <w:rFonts w:ascii="Times New Roman" w:hAnsi="Times New Roman"/>
+          <w:sz w:val="24"/>
+          <w:szCs w:val="24"/>
+        </w:rPr>
+        <w:t>“Київський політехнічний інститут імені Ігоря Сікорського”</w:t>
+      </w:r>
+    </w:p>
+    <w:p>
+      <w:pPr>
+        <w:spacing w:after="0" w:line="264" w:lineRule="auto"/>
+        <w:ind w:left="-680"/>
         <w:jc w:val="center"/>
         <w:rPr>
-          <w:rFonts w:ascii="Times New Roman" w:hAnsi="Times New Roman" w:cs="Times New Roman"/>
-          <w:sz w:val="28"/>
-          <w:szCs w:val="28"/>
-        </w:rPr>
-      </w:pPr>
-      <w:r>
-        <w:rPr>
-          <w:rFonts w:ascii="Times New Roman" w:hAnsi="Times New Roman" w:cs="Times New Roman"/>
-          <w:sz w:val="28"/>
-          <w:szCs w:val="28"/>
+          <w:rFonts w:ascii="Times New Roman" w:hAnsi="Times New Roman"/>
+          <w:sz w:val="24"/>
+          <w:szCs w:val="24"/>
+        </w:rPr>
+      </w:pPr>
+      <w:r>
+        <w:rPr>
+          <w:rFonts w:ascii="Times New Roman" w:hAnsi="Times New Roman"/>
+          <w:sz w:val="24"/>
+          <w:szCs w:val="24"/>
         </w:rPr>
         <w:t>Факультет інформатики та обчислювальної техніки</w:t>
       </w:r>
@@ -166,768 +154,518 @@
     <w:p>
       <w:pPr>
         <w:spacing w:after="0" w:line="264" w:lineRule="auto"/>
+        <w:ind w:left="-680"/>
         <w:jc w:val="center"/>
         <w:rPr>
-          <w:rFonts w:ascii="Times New Roman" w:hAnsi="Times New Roman" w:cs="Times New Roman"/>
-          <w:sz w:val="28"/>
-          <w:szCs w:val="28"/>
-        </w:rPr>
-      </w:pPr>
-      <w:r>
-        <w:rPr>
-          <w:rFonts w:ascii="Times New Roman" w:hAnsi="Times New Roman" w:cs="Times New Roman"/>
-          <w:sz w:val="28"/>
-          <w:szCs w:val="28"/>
-        </w:rPr>
-        <w:t>Кафедра інформаційних систем та технологій</w:t>
-      </w:r>
-    </w:p>
-    <w:p>
-      <w:pPr>
-        <w:spacing w:after="0" w:line="264" w:lineRule="auto"/>
+          <w:rFonts w:ascii="Times New Roman" w:hAnsi="Times New Roman"/>
+          <w:sz w:val="24"/>
+          <w:szCs w:val="24"/>
+        </w:rPr>
+      </w:pPr>
+      <w:r>
+        <w:rPr>
+          <w:rFonts w:ascii="Times New Roman" w:hAnsi="Times New Roman"/>
+          <w:sz w:val="24"/>
+          <w:szCs w:val="24"/>
+        </w:rPr>
+        <w:t>Кафедра інформаційних систем і технологій</w:t>
+      </w:r>
+    </w:p>
+    <w:p>
+      <w:pPr>
+        <w:spacing w:after="0" w:line="264" w:lineRule="auto"/>
+        <w:ind w:left="-680"/>
         <w:jc w:val="center"/>
         <w:rPr>
-          <w:rFonts w:ascii="Times New Roman" w:hAnsi="Times New Roman" w:cs="Times New Roman"/>
-          <w:sz w:val="28"/>
-          <w:szCs w:val="28"/>
-        </w:rPr>
-      </w:pPr>
-    </w:p>
-    <w:p>
-      <w:pPr>
-        <w:spacing w:after="0" w:line="264" w:lineRule="auto"/>
+          <w:rFonts w:ascii="Times New Roman" w:hAnsi="Times New Roman"/>
+          <w:sz w:val="28"/>
+          <w:szCs w:val="28"/>
+        </w:rPr>
+      </w:pPr>
+    </w:p>
+    <w:p>
+      <w:pPr>
+        <w:spacing w:after="0" w:line="264" w:lineRule="auto"/>
+        <w:ind w:left="-680"/>
         <w:jc w:val="center"/>
         <w:rPr>
-          <w:rFonts w:ascii="Times New Roman" w:hAnsi="Times New Roman" w:cs="Times New Roman"/>
-          <w:sz w:val="28"/>
-          <w:szCs w:val="28"/>
-        </w:rPr>
-      </w:pPr>
-    </w:p>
-    <w:p>
-      <w:pPr>
-        <w:spacing w:after="0" w:line="264" w:lineRule="auto"/>
+          <w:rFonts w:ascii="Times New Roman" w:hAnsi="Times New Roman"/>
+          <w:sz w:val="28"/>
+          <w:szCs w:val="28"/>
+        </w:rPr>
+      </w:pPr>
+    </w:p>
+    <w:p>
+      <w:pPr>
+        <w:spacing w:after="0" w:line="264" w:lineRule="auto"/>
+        <w:ind w:left="-680"/>
         <w:jc w:val="center"/>
         <w:rPr>
-          <w:rFonts w:ascii="Times New Roman" w:hAnsi="Times New Roman" w:cs="Times New Roman"/>
-          <w:sz w:val="28"/>
-          <w:szCs w:val="28"/>
-        </w:rPr>
-      </w:pPr>
-    </w:p>
-    <w:p>
-      <w:pPr>
-        <w:spacing w:after="0" w:line="264" w:lineRule="auto"/>
+          <w:rFonts w:ascii="Times New Roman" w:hAnsi="Times New Roman"/>
+          <w:sz w:val="28"/>
+          <w:szCs w:val="28"/>
+        </w:rPr>
+      </w:pPr>
+    </w:p>
+    <w:p>
+      <w:pPr>
+        <w:spacing w:after="0" w:line="264" w:lineRule="auto"/>
+        <w:ind w:left="-680"/>
         <w:jc w:val="center"/>
         <w:rPr>
-          <w:rFonts w:ascii="Times New Roman" w:hAnsi="Times New Roman" w:cs="Times New Roman"/>
-          <w:sz w:val="28"/>
-          <w:szCs w:val="28"/>
-        </w:rPr>
-      </w:pPr>
-    </w:p>
-    <w:p>
-      <w:pPr>
-        <w:spacing w:after="0" w:line="264" w:lineRule="auto"/>
+          <w:rFonts w:ascii="Times New Roman" w:hAnsi="Times New Roman"/>
+          <w:sz w:val="28"/>
+          <w:szCs w:val="28"/>
+        </w:rPr>
+      </w:pPr>
+    </w:p>
+    <w:p>
+      <w:pPr>
+        <w:spacing w:after="0" w:line="264" w:lineRule="auto"/>
+        <w:ind w:left="-680"/>
         <w:jc w:val="center"/>
         <w:rPr>
-          <w:rFonts w:ascii="Times New Roman" w:hAnsi="Times New Roman" w:cs="Times New Roman"/>
-          <w:sz w:val="28"/>
-          <w:szCs w:val="28"/>
-        </w:rPr>
-      </w:pPr>
-    </w:p>
-    <w:p>
-      <w:pPr>
-        <w:spacing w:after="0" w:line="264" w:lineRule="auto"/>
+          <w:rFonts w:ascii="Times New Roman" w:hAnsi="Times New Roman"/>
+          <w:sz w:val="28"/>
+          <w:szCs w:val="28"/>
+        </w:rPr>
+      </w:pPr>
+    </w:p>
+    <w:p>
+      <w:pPr>
+        <w:spacing w:after="0" w:line="264" w:lineRule="auto"/>
+        <w:ind w:left="-680"/>
         <w:jc w:val="center"/>
         <w:rPr>
-          <w:rFonts w:ascii="Times New Roman" w:hAnsi="Times New Roman" w:cs="Times New Roman"/>
-          <w:sz w:val="28"/>
-          <w:szCs w:val="28"/>
-        </w:rPr>
-      </w:pPr>
-    </w:p>
-    <w:p>
-      <w:pPr>
-        <w:spacing w:after="0" w:line="264" w:lineRule="auto"/>
+          <w:rFonts w:ascii="Times New Roman" w:hAnsi="Times New Roman"/>
+          <w:sz w:val="28"/>
+          <w:szCs w:val="28"/>
+        </w:rPr>
+      </w:pPr>
+    </w:p>
+    <w:p>
+      <w:pPr>
+        <w:spacing w:after="0" w:line="264" w:lineRule="auto"/>
+        <w:ind w:left="-680"/>
         <w:jc w:val="center"/>
         <w:rPr>
-          <w:rFonts w:ascii="Times New Roman" w:hAnsi="Times New Roman" w:cs="Times New Roman"/>
-          <w:sz w:val="28"/>
-          <w:szCs w:val="28"/>
-        </w:rPr>
-      </w:pPr>
-    </w:p>
-    <w:p>
-      <w:pPr>
-        <w:spacing w:after="0" w:line="264" w:lineRule="auto"/>
+          <w:rFonts w:ascii="Times New Roman" w:hAnsi="Times New Roman"/>
+          <w:sz w:val="28"/>
+          <w:szCs w:val="28"/>
+        </w:rPr>
+      </w:pPr>
+    </w:p>
+    <w:p>
+      <w:pPr>
+        <w:spacing w:after="0" w:line="264" w:lineRule="auto"/>
+        <w:ind w:left="-680"/>
         <w:jc w:val="center"/>
         <w:rPr>
-          <w:rFonts w:ascii="Times New Roman" w:hAnsi="Times New Roman" w:cs="Times New Roman"/>
-          <w:sz w:val="28"/>
-          <w:szCs w:val="28"/>
-        </w:rPr>
-      </w:pPr>
-    </w:p>
-    <w:p>
-      <w:pPr>
-        <w:spacing w:after="0" w:line="264" w:lineRule="auto"/>
+          <w:rFonts w:ascii="Times New Roman" w:hAnsi="Times New Roman"/>
+          <w:sz w:val="28"/>
+          <w:szCs w:val="28"/>
+        </w:rPr>
+      </w:pPr>
+    </w:p>
+    <w:p>
+      <w:pPr>
+        <w:spacing w:after="0" w:line="264" w:lineRule="auto"/>
+        <w:ind w:left="-680"/>
         <w:jc w:val="center"/>
         <w:rPr>
-          <w:rFonts w:ascii="Times New Roman" w:hAnsi="Times New Roman" w:cs="Times New Roman"/>
-          <w:color w:val="000000" w:themeColor="text1"/>
+          <w:rFonts w:ascii="Times New Roman" w:hAnsi="Times New Roman"/>
+          <w:sz w:val="28"/>
+          <w:szCs w:val="28"/>
+        </w:rPr>
+      </w:pPr>
+      <w:r>
+        <w:rPr>
+          <w:rFonts w:ascii="Times New Roman" w:hAnsi="Times New Roman"/>
+          <w:sz w:val="44"/>
+          <w:szCs w:val="44"/>
+        </w:rPr>
+        <w:t>Лабораторна робота №</w:t>
+      </w:r>
+      <w:r>
+        <w:rPr>
+          <w:rFonts w:ascii="Times New Roman" w:hAnsi="Times New Roman"/>
+          <w:sz w:val="44"/>
+          <w:szCs w:val="44"/>
+          <w:lang w:val="en-US"/>
+        </w:rPr>
+        <w:t>1</w:t>
+      </w:r>
+    </w:p>
+    <w:p>
+      <w:pPr>
+        <w:spacing w:after="0" w:line="264" w:lineRule="auto"/>
+        <w:ind w:left="-680"/>
+        <w:jc w:val="center"/>
+        <w:rPr>
+          <w:rFonts w:ascii="Times New Roman" w:hAnsi="Times New Roman"/>
+          <w:b/>
+          <w:bCs/>
+          <w:sz w:val="40"/>
+          <w:szCs w:val="40"/>
+        </w:rPr>
+      </w:pPr>
+      <w:r>
+        <w:rPr>
+          <w:rFonts w:ascii="Times New Roman" w:hAnsi="Times New Roman"/>
+          <w:b/>
+          <w:bCs/>
+          <w:sz w:val="40"/>
+          <w:szCs w:val="40"/>
+        </w:rPr>
+        <w:t>Системна інженерія</w:t>
+      </w:r>
+    </w:p>
+    <w:p>
+      <w:pPr>
+        <w:spacing w:after="0" w:line="264" w:lineRule="auto"/>
+        <w:ind w:left="-680"/>
+        <w:jc w:val="center"/>
+        <w:rPr>
+          <w:rFonts w:ascii="Times New Roman" w:hAnsi="Times New Roman"/>
+          <w:i/>
+          <w:iCs/>
           <w:sz w:val="36"/>
           <w:szCs w:val="36"/>
         </w:rPr>
       </w:pPr>
       <w:r>
         <w:rPr>
-          <w:rFonts w:ascii="Times New Roman" w:hAnsi="Times New Roman" w:cs="Times New Roman"/>
-          <w:color w:val="000000" w:themeColor="text1"/>
+          <w:rFonts w:ascii="Times New Roman" w:hAnsi="Times New Roman"/>
+          <w:i/>
+          <w:iCs/>
           <w:sz w:val="36"/>
           <w:szCs w:val="36"/>
         </w:rPr>
-        <w:t>Лабораторна робота №</w:t>
-      </w:r>
-      <w:r>
-        <w:rPr>
-          <w:rFonts w:ascii="Times New Roman" w:hAnsi="Times New Roman" w:cs="Times New Roman"/>
-          <w:color w:val="000000" w:themeColor="text1"/>
-          <w:sz w:val="36"/>
-          <w:szCs w:val="36"/>
-        </w:rPr>
-        <w:t>1</w:t>
-      </w:r>
-    </w:p>
-    <w:p>
-      <w:pPr>
-        <w:spacing w:after="0" w:line="264" w:lineRule="auto"/>
-        <w:jc w:val="center"/>
-        <w:rPr>
-          <w:rFonts w:ascii="Times New Roman" w:hAnsi="Times New Roman" w:cs="Times New Roman"/>
+        <w:t>Вибір об’єкта системної інженерії</w:t>
+      </w:r>
+    </w:p>
+    <w:p>
+      <w:pPr>
+        <w:rPr>
+          <w:rFonts w:ascii="Times New Roman" w:hAnsi="Times New Roman"/>
+          <w:szCs w:val="18"/>
+        </w:rPr>
+      </w:pPr>
+    </w:p>
+    <w:p>
+      <w:pPr>
+        <w:rPr>
+          <w:rFonts w:ascii="Times New Roman" w:hAnsi="Times New Roman"/>
+        </w:rPr>
+      </w:pPr>
+    </w:p>
+    <w:p>
+      <w:pPr>
+        <w:rPr>
+          <w:rFonts w:ascii="Times New Roman" w:hAnsi="Times New Roman"/>
+        </w:rPr>
+      </w:pPr>
+    </w:p>
+    <w:p>
+      <w:pPr>
+        <w:rPr>
+          <w:rFonts w:ascii="Times New Roman" w:hAnsi="Times New Roman"/>
+        </w:rPr>
+      </w:pPr>
+    </w:p>
+    <w:p>
+      <w:pPr>
+        <w:rPr>
+          <w:rFonts w:ascii="Times New Roman" w:hAnsi="Times New Roman"/>
+        </w:rPr>
+      </w:pPr>
+    </w:p>
+    <w:p>
+      <w:pPr>
+        <w:rPr>
+          <w:rFonts w:ascii="Times New Roman" w:hAnsi="Times New Roman"/>
+        </w:rPr>
+      </w:pPr>
+    </w:p>
+    <w:p>
+      <w:pPr>
+        <w:rPr>
+          <w:rFonts w:ascii="Times New Roman" w:hAnsi="Times New Roman"/>
+        </w:rPr>
+      </w:pPr>
+    </w:p>
+    <w:p>
+      <w:pPr>
+        <w:rPr>
+          <w:rFonts w:ascii="Times New Roman" w:hAnsi="Times New Roman"/>
+        </w:rPr>
+      </w:pPr>
+    </w:p>
+    <w:p>
+      <w:pPr>
+        <w:spacing w:after="0" w:line="264" w:lineRule="auto"/>
+        <w:ind w:left="-340"/>
+        <w:rPr>
+          <w:rFonts w:ascii="Times New Roman" w:hAnsi="Times New Roman"/>
+          <w:sz w:val="28"/>
+          <w:szCs w:val="28"/>
+        </w:rPr>
+      </w:pPr>
+    </w:p>
+    <w:p>
+      <w:pPr>
+        <w:spacing w:after="0" w:line="264" w:lineRule="auto"/>
+        <w:ind w:left="-340"/>
+        <w:rPr>
+          <w:rFonts w:ascii="Times New Roman" w:hAnsi="Times New Roman"/>
+          <w:sz w:val="28"/>
+          <w:szCs w:val="28"/>
+        </w:rPr>
+      </w:pPr>
+    </w:p>
+    <w:p>
+      <w:pPr>
+        <w:spacing w:after="0" w:line="264" w:lineRule="auto"/>
+        <w:ind w:left="-340"/>
+        <w:rPr>
+          <w:rFonts w:ascii="Times New Roman" w:hAnsi="Times New Roman"/>
+          <w:sz w:val="28"/>
+          <w:szCs w:val="28"/>
+        </w:rPr>
+      </w:pPr>
+    </w:p>
+    <w:p>
+      <w:pPr>
+        <w:spacing w:after="0" w:line="264" w:lineRule="auto"/>
+        <w:ind w:left="-340"/>
+        <w:rPr>
+          <w:rFonts w:ascii="Times New Roman" w:hAnsi="Times New Roman"/>
+          <w:sz w:val="28"/>
+          <w:szCs w:val="28"/>
+        </w:rPr>
+      </w:pPr>
+    </w:p>
+    <w:p>
+      <w:pPr>
+        <w:spacing w:after="0" w:line="264" w:lineRule="auto"/>
+        <w:ind w:left="-340"/>
+        <w:rPr>
+          <w:rFonts w:ascii="Times New Roman" w:hAnsi="Times New Roman"/>
+          <w:sz w:val="28"/>
+          <w:szCs w:val="28"/>
+        </w:rPr>
+      </w:pPr>
+    </w:p>
+    <w:p>
+      <w:pPr>
+        <w:spacing w:after="0" w:line="264" w:lineRule="auto"/>
+        <w:ind w:left="-340"/>
+        <w:rPr>
+          <w:rFonts w:ascii="Times New Roman" w:hAnsi="Times New Roman"/>
+          <w:sz w:val="28"/>
+          <w:szCs w:val="28"/>
+        </w:rPr>
+      </w:pPr>
+    </w:p>
+    <w:p>
+      <w:pPr>
+        <w:spacing w:after="0" w:line="264" w:lineRule="auto"/>
+        <w:rPr>
+          <w:rFonts w:ascii="Times New Roman" w:hAnsi="Times New Roman"/>
+          <w:sz w:val="28"/>
+          <w:szCs w:val="28"/>
+        </w:rPr>
+      </w:pPr>
+    </w:p>
+    <w:p>
+      <w:pPr>
+        <w:spacing w:after="0" w:line="264" w:lineRule="auto"/>
+        <w:ind w:left="-340"/>
+        <w:rPr>
+          <w:rFonts w:ascii="Times New Roman" w:hAnsi="Times New Roman"/>
+          <w:sz w:val="28"/>
+          <w:szCs w:val="28"/>
+        </w:rPr>
+      </w:pPr>
+      <w:r>
+        <w:rPr>
+          <w:rFonts w:ascii="Times New Roman" w:hAnsi="Times New Roman"/>
+          <w:sz w:val="28"/>
+          <w:szCs w:val="28"/>
+        </w:rPr>
+        <w:t>Викона</w:t>
+      </w:r>
+      <w:r>
+        <w:rPr>
+          <w:rFonts w:ascii="Times New Roman" w:hAnsi="Times New Roman"/>
+          <w:sz w:val="28"/>
+          <w:szCs w:val="28"/>
+        </w:rPr>
+        <w:t>ли</w:t>
+      </w:r>
+      <w:r>
+        <w:rPr>
+          <w:rFonts w:ascii="Times New Roman" w:hAnsi="Times New Roman"/>
+          <w:sz w:val="28"/>
+          <w:szCs w:val="28"/>
+        </w:rPr>
+        <w:t xml:space="preserve">                                                                                Перевірив: </w:t>
+      </w:r>
+    </w:p>
+    <w:p>
+      <w:pPr>
+        <w:spacing w:after="0" w:line="264" w:lineRule="auto"/>
+        <w:ind w:left="-340"/>
+        <w:rPr>
+          <w:rFonts w:ascii="Times New Roman" w:hAnsi="Times New Roman"/>
           <w:b/>
-          <w:bCs/>
-          <w:sz w:val="36"/>
-          <w:szCs w:val="36"/>
-        </w:rPr>
-      </w:pPr>
-      <w:r>
-        <w:rPr>
-          <w:rFonts w:ascii="Times New Roman" w:hAnsi="Times New Roman" w:cs="Times New Roman"/>
-          <w:b/>
-          <w:bCs/>
-          <w:sz w:val="36"/>
-          <w:szCs w:val="36"/>
-        </w:rPr>
-        <w:t>Системна інженерія</w:t>
-      </w:r>
-    </w:p>
-    <w:p>
-      <w:pPr>
-        <w:spacing w:after="0" w:line="264" w:lineRule="auto"/>
-        <w:jc w:val="center"/>
-        <w:rPr>
-          <w:rFonts w:ascii="Times New Roman" w:hAnsi="Times New Roman" w:cs="Times New Roman"/>
+          <w:sz w:val="24"/>
+        </w:rPr>
+      </w:pPr>
+      <w:r>
+        <w:rPr>
+          <w:rFonts w:ascii="Times New Roman" w:hAnsi="Times New Roman"/>
+          <w:sz w:val="28"/>
+          <w:szCs w:val="28"/>
+        </w:rPr>
+        <w:t>студент</w:t>
+      </w:r>
+      <w:r>
+        <w:rPr>
+          <w:rFonts w:ascii="Times New Roman" w:hAnsi="Times New Roman"/>
+          <w:sz w:val="28"/>
+          <w:szCs w:val="28"/>
+        </w:rPr>
+        <w:t>и</w:t>
+      </w:r>
+      <w:r>
+        <w:rPr>
+          <w:rFonts w:ascii="Times New Roman" w:hAnsi="Times New Roman"/>
+          <w:sz w:val="28"/>
+          <w:szCs w:val="28"/>
+        </w:rPr>
+        <w:t xml:space="preserve"> групи ІА – 11:                                                        </w:t>
+      </w:r>
+      <w:r>
+        <w:rPr>
+          <w:rFonts w:ascii="Times New Roman" w:hAnsi="Times New Roman"/>
+          <w:sz w:val="28"/>
+          <w:szCs w:val="28"/>
+        </w:rPr>
+        <w:t>Степанов А. С.</w:t>
+      </w:r>
+    </w:p>
+    <w:p>
+      <w:pPr>
+        <w:spacing w:after="0" w:line="264" w:lineRule="auto"/>
+        <w:ind w:left="-340"/>
+        <w:rPr>
+          <w:rFonts w:ascii="Times New Roman" w:hAnsi="Times New Roman"/>
+          <w:sz w:val="28"/>
+          <w:szCs w:val="28"/>
+        </w:rPr>
+      </w:pPr>
+    </w:p>
+    <w:p>
+      <w:pPr>
+        <w:spacing w:after="0" w:line="264" w:lineRule="auto"/>
+        <w:ind w:left="-340"/>
+        <w:rPr>
+          <w:rFonts w:ascii="Times New Roman" w:hAnsi="Times New Roman"/>
           <w:i/>
           <w:iCs/>
-          <w:color w:val="000000" w:themeColor="text1"/>
-          <w:sz w:val="36"/>
-          <w:szCs w:val="36"/>
-        </w:rPr>
-      </w:pPr>
-      <w:r>
-        <w:rPr>
-          <w:rFonts w:ascii="Times New Roman" w:hAnsi="Times New Roman" w:cs="Times New Roman"/>
+          <w:sz w:val="28"/>
+          <w:szCs w:val="28"/>
+        </w:rPr>
+      </w:pPr>
+      <w:r>
+        <w:rPr>
+          <w:rFonts w:ascii="Times New Roman" w:hAnsi="Times New Roman"/>
           <w:i/>
           <w:iCs/>
-          <w:color w:val="000000" w:themeColor="text1"/>
-          <w:sz w:val="36"/>
-          <w:szCs w:val="36"/>
-        </w:rPr>
-        <w:t>Вибір об’єкта системної інженерії</w:t>
-      </w:r>
-    </w:p>
-    <w:p>
-      <w:pPr>
-        <w:spacing w:after="0" w:line="264" w:lineRule="auto"/>
-        <w:jc w:val="center"/>
-        <w:rPr>
-          <w:rFonts w:ascii="Times New Roman" w:hAnsi="Times New Roman" w:cs="Times New Roman"/>
-          <w:sz w:val="28"/>
-          <w:szCs w:val="28"/>
-        </w:rPr>
-      </w:pPr>
-    </w:p>
-    <w:p>
-      <w:pPr>
-        <w:spacing w:after="0" w:line="264" w:lineRule="auto"/>
-        <w:jc w:val="center"/>
-        <w:rPr>
-          <w:rFonts w:ascii="Times New Roman" w:hAnsi="Times New Roman" w:cs="Times New Roman"/>
-          <w:sz w:val="28"/>
-          <w:szCs w:val="28"/>
-        </w:rPr>
-      </w:pPr>
-    </w:p>
-    <w:p>
-      <w:pPr>
-        <w:spacing w:after="0" w:line="264" w:lineRule="auto"/>
-        <w:jc w:val="center"/>
-        <w:rPr>
-          <w:rFonts w:ascii="Times New Roman" w:hAnsi="Times New Roman" w:cs="Times New Roman"/>
-          <w:sz w:val="28"/>
-          <w:szCs w:val="28"/>
-        </w:rPr>
-      </w:pPr>
-    </w:p>
-    <w:p>
-      <w:pPr>
-        <w:spacing w:after="0" w:line="264" w:lineRule="auto"/>
-        <w:jc w:val="center"/>
-        <w:rPr>
-          <w:rFonts w:ascii="Times New Roman" w:hAnsi="Times New Roman" w:cs="Times New Roman"/>
-          <w:sz w:val="28"/>
-          <w:szCs w:val="28"/>
-        </w:rPr>
-      </w:pPr>
-    </w:p>
-    <w:p>
-      <w:pPr>
-        <w:spacing w:after="0" w:line="264" w:lineRule="auto"/>
-        <w:jc w:val="center"/>
-        <w:rPr>
-          <w:rFonts w:ascii="Times New Roman" w:hAnsi="Times New Roman" w:cs="Times New Roman"/>
-          <w:sz w:val="28"/>
-          <w:szCs w:val="28"/>
-        </w:rPr>
-      </w:pPr>
-    </w:p>
-    <w:p>
-      <w:pPr>
-        <w:spacing w:after="0" w:line="264" w:lineRule="auto"/>
-        <w:jc w:val="center"/>
-        <w:rPr>
-          <w:rFonts w:ascii="Times New Roman" w:hAnsi="Times New Roman" w:cs="Times New Roman"/>
-          <w:sz w:val="28"/>
-          <w:szCs w:val="28"/>
-        </w:rPr>
-      </w:pPr>
-    </w:p>
-    <w:p>
-      <w:pPr>
-        <w:spacing w:after="0" w:line="264" w:lineRule="auto"/>
-        <w:jc w:val="center"/>
-        <w:rPr>
-          <w:rFonts w:ascii="Times New Roman" w:hAnsi="Times New Roman" w:cs="Times New Roman"/>
-          <w:sz w:val="28"/>
-          <w:szCs w:val="28"/>
-        </w:rPr>
-      </w:pPr>
-    </w:p>
-    <w:p>
-      <w:pPr>
-        <w:spacing w:after="0" w:line="264" w:lineRule="auto"/>
-        <w:jc w:val="center"/>
-        <w:rPr>
-          <w:rFonts w:ascii="Times New Roman" w:hAnsi="Times New Roman" w:cs="Times New Roman"/>
-          <w:sz w:val="28"/>
-          <w:szCs w:val="28"/>
-        </w:rPr>
-      </w:pPr>
-    </w:p>
-    <w:tbl>
-      <w:tblPr>
-        <w:tblStyle w:val="a3"/>
-        <w:tblW w:w="5000" w:type="pct"/>
-        <w:tblBorders>
-          <w:top w:val="none" w:sz="0" w:space="0" w:color="auto"/>
-          <w:left w:val="none" w:sz="0" w:space="0" w:color="auto"/>
-          <w:bottom w:val="none" w:sz="0" w:space="0" w:color="auto"/>
-          <w:right w:val="none" w:sz="0" w:space="0" w:color="auto"/>
-          <w:insideH w:val="none" w:sz="0" w:space="0" w:color="auto"/>
-          <w:insideV w:val="none" w:sz="0" w:space="0" w:color="auto"/>
-        </w:tblBorders>
-        <w:tblLook w:val="04A0" w:firstRow="1" w:lastRow="0" w:firstColumn="1" w:lastColumn="0" w:noHBand="0" w:noVBand="1"/>
-      </w:tblPr>
-      <w:tblGrid>
-        <w:gridCol w:w="2733"/>
-        <w:gridCol w:w="4305"/>
-        <w:gridCol w:w="2601"/>
-      </w:tblGrid>
-      <w:tr>
-        <w:tc>
-          <w:tcPr>
-            <w:tcW w:w="1418" w:type="pct"/>
-            <w:vAlign w:val="center"/>
-          </w:tcPr>
-          <w:p>
-            <w:pPr>
-              <w:spacing w:line="264" w:lineRule="auto"/>
-              <w:rPr>
-                <w:rFonts w:ascii="Times New Roman" w:hAnsi="Times New Roman" w:cs="Times New Roman"/>
-                <w:sz w:val="28"/>
-                <w:szCs w:val="28"/>
-                <w:lang w:val="uk-UA"/>
-              </w:rPr>
-            </w:pPr>
-            <w:r>
-              <w:rPr>
-                <w:rFonts w:ascii="Times New Roman" w:hAnsi="Times New Roman" w:cs="Times New Roman"/>
-                <w:sz w:val="28"/>
-                <w:szCs w:val="28"/>
-                <w:lang w:val="uk-UA"/>
-              </w:rPr>
-              <w:t xml:space="preserve">Виконав </w:t>
-            </w:r>
-          </w:p>
-          <w:p>
-            <w:pPr>
-              <w:spacing w:line="264" w:lineRule="auto"/>
-              <w:rPr>
-                <w:rFonts w:ascii="Times New Roman" w:hAnsi="Times New Roman" w:cs="Times New Roman"/>
-                <w:sz w:val="28"/>
-                <w:szCs w:val="28"/>
-                <w:lang w:val="uk-UA"/>
-              </w:rPr>
-            </w:pPr>
-            <w:r>
-              <w:rPr>
-                <w:rFonts w:ascii="Times New Roman" w:hAnsi="Times New Roman" w:cs="Times New Roman"/>
-                <w:sz w:val="28"/>
-                <w:szCs w:val="28"/>
-                <w:lang w:val="uk-UA"/>
-              </w:rPr>
-              <w:t>студенти групи ІА-11:</w:t>
-            </w:r>
-          </w:p>
-        </w:tc>
-        <w:tc>
-          <w:tcPr>
-            <w:tcW w:w="2233" w:type="pct"/>
-          </w:tcPr>
-          <w:p>
-            <w:pPr>
-              <w:spacing w:line="264" w:lineRule="auto"/>
-              <w:jc w:val="center"/>
-              <w:rPr>
-                <w:rFonts w:ascii="Times New Roman" w:hAnsi="Times New Roman" w:cs="Times New Roman"/>
-                <w:sz w:val="28"/>
-                <w:szCs w:val="28"/>
-                <w:lang w:val="uk-UA"/>
-              </w:rPr>
-            </w:pPr>
-          </w:p>
-        </w:tc>
-        <w:tc>
-          <w:tcPr>
-            <w:tcW w:w="1349" w:type="pct"/>
-            <w:vAlign w:val="center"/>
-          </w:tcPr>
-          <w:p>
-            <w:pPr>
-              <w:spacing w:line="264" w:lineRule="auto"/>
-              <w:rPr>
-                <w:rFonts w:ascii="Times New Roman" w:hAnsi="Times New Roman" w:cs="Times New Roman"/>
-                <w:sz w:val="28"/>
-                <w:szCs w:val="28"/>
-                <w:lang w:val="uk-UA"/>
-              </w:rPr>
-            </w:pPr>
-            <w:r>
-              <w:rPr>
-                <w:rFonts w:ascii="Times New Roman" w:hAnsi="Times New Roman" w:cs="Times New Roman"/>
-                <w:sz w:val="28"/>
-                <w:szCs w:val="28"/>
-                <w:lang w:val="uk-UA"/>
-              </w:rPr>
-              <w:t>Перевірив:</w:t>
-            </w:r>
-          </w:p>
-        </w:tc>
-      </w:tr>
-      <w:tr>
-        <w:tc>
-          <w:tcPr>
-            <w:tcW w:w="1418" w:type="pct"/>
-            <w:vAlign w:val="center"/>
-          </w:tcPr>
-          <w:p>
-            <w:pPr>
-              <w:spacing w:line="264" w:lineRule="auto"/>
-              <w:rPr>
-                <w:rFonts w:ascii="Times New Roman" w:hAnsi="Times New Roman" w:cs="Times New Roman"/>
-                <w:sz w:val="28"/>
-                <w:szCs w:val="28"/>
-                <w:lang w:val="uk-UA"/>
-              </w:rPr>
-            </w:pPr>
-          </w:p>
-        </w:tc>
-        <w:tc>
-          <w:tcPr>
-            <w:tcW w:w="2233" w:type="pct"/>
-          </w:tcPr>
-          <w:p>
-            <w:pPr>
-              <w:spacing w:line="264" w:lineRule="auto"/>
-              <w:jc w:val="center"/>
-              <w:rPr>
-                <w:rFonts w:ascii="Times New Roman" w:hAnsi="Times New Roman" w:cs="Times New Roman"/>
-                <w:sz w:val="28"/>
-                <w:szCs w:val="28"/>
-                <w:lang w:val="uk-UA"/>
-              </w:rPr>
-            </w:pPr>
-          </w:p>
-        </w:tc>
-        <w:tc>
-          <w:tcPr>
-            <w:tcW w:w="1349" w:type="pct"/>
-            <w:vAlign w:val="center"/>
-          </w:tcPr>
-          <w:p>
-            <w:pPr>
-              <w:spacing w:line="264" w:lineRule="auto"/>
-              <w:rPr>
-                <w:rFonts w:ascii="Times New Roman" w:hAnsi="Times New Roman" w:cs="Times New Roman"/>
-                <w:sz w:val="28"/>
-                <w:szCs w:val="28"/>
-                <w:lang w:val="uk-UA"/>
-              </w:rPr>
-            </w:pPr>
-          </w:p>
-        </w:tc>
-      </w:tr>
-      <w:tr>
-        <w:tc>
-          <w:tcPr>
-            <w:tcW w:w="1418" w:type="pct"/>
-            <w:vAlign w:val="center"/>
-          </w:tcPr>
-          <w:p>
-            <w:pPr>
-              <w:spacing w:line="264" w:lineRule="auto"/>
-              <w:rPr>
-                <w:rFonts w:ascii="Times New Roman" w:hAnsi="Times New Roman" w:cs="Times New Roman"/>
-                <w:sz w:val="28"/>
-                <w:szCs w:val="28"/>
-                <w:lang w:val="uk-UA"/>
-              </w:rPr>
-            </w:pPr>
-            <w:r>
-              <w:rPr>
-                <w:rFonts w:ascii="Times New Roman" w:hAnsi="Times New Roman" w:cs="Times New Roman"/>
-                <w:sz w:val="28"/>
-                <w:szCs w:val="28"/>
-                <w:lang w:val="uk-UA"/>
-              </w:rPr>
-              <w:t>Юраш Б. В</w:t>
-            </w:r>
-          </w:p>
-        </w:tc>
-        <w:tc>
-          <w:tcPr>
-            <w:tcW w:w="2233" w:type="pct"/>
-          </w:tcPr>
-          <w:p>
-            <w:pPr>
-              <w:spacing w:line="264" w:lineRule="auto"/>
-              <w:jc w:val="center"/>
-              <w:rPr>
-                <w:rFonts w:ascii="Times New Roman" w:hAnsi="Times New Roman" w:cs="Times New Roman"/>
-                <w:color w:val="FF0000"/>
-                <w:sz w:val="28"/>
-                <w:szCs w:val="28"/>
-                <w:lang w:val="uk-UA"/>
-              </w:rPr>
-            </w:pPr>
-          </w:p>
-        </w:tc>
-        <w:tc>
-          <w:tcPr>
-            <w:tcW w:w="1349" w:type="pct"/>
-            <w:vAlign w:val="center"/>
-          </w:tcPr>
-          <w:p>
-            <w:pPr>
-              <w:spacing w:line="264" w:lineRule="auto"/>
-              <w:rPr>
-                <w:rFonts w:ascii="Times New Roman" w:hAnsi="Times New Roman" w:cs="Times New Roman"/>
-                <w:color w:val="FF0000"/>
-                <w:sz w:val="28"/>
-                <w:szCs w:val="28"/>
-                <w:lang w:val="uk-UA"/>
-              </w:rPr>
-            </w:pPr>
-            <w:r>
-              <w:rPr>
-                <w:rFonts w:ascii="Times New Roman" w:hAnsi="Times New Roman" w:cs="Times New Roman"/>
-                <w:color w:val="FF0000"/>
-                <w:sz w:val="28"/>
-                <w:szCs w:val="28"/>
-                <w:lang w:val="uk-UA"/>
-              </w:rPr>
-              <w:t>Бердник Ю. М.</w:t>
-            </w:r>
-          </w:p>
-        </w:tc>
-      </w:tr>
-      <w:tr>
-        <w:tc>
-          <w:tcPr>
-            <w:tcW w:w="1418" w:type="pct"/>
-            <w:vAlign w:val="center"/>
-          </w:tcPr>
-          <w:p>
-            <w:pPr>
-              <w:spacing w:line="264" w:lineRule="auto"/>
-              <w:rPr>
-                <w:rFonts w:ascii="Times New Roman" w:hAnsi="Times New Roman" w:cs="Times New Roman"/>
-                <w:color w:val="FF0000"/>
-                <w:sz w:val="28"/>
-                <w:szCs w:val="28"/>
-                <w:lang w:val="uk-UA"/>
-              </w:rPr>
-            </w:pPr>
-          </w:p>
-        </w:tc>
-        <w:tc>
-          <w:tcPr>
-            <w:tcW w:w="2233" w:type="pct"/>
-          </w:tcPr>
-          <w:p>
-            <w:pPr>
-              <w:spacing w:line="264" w:lineRule="auto"/>
-              <w:jc w:val="center"/>
-              <w:rPr>
-                <w:rFonts w:ascii="Times New Roman" w:hAnsi="Times New Roman" w:cs="Times New Roman"/>
-                <w:sz w:val="28"/>
-                <w:szCs w:val="28"/>
-                <w:lang w:val="uk-UA"/>
-              </w:rPr>
-            </w:pPr>
-          </w:p>
-        </w:tc>
-        <w:tc>
-          <w:tcPr>
-            <w:tcW w:w="1349" w:type="pct"/>
-            <w:vAlign w:val="center"/>
-          </w:tcPr>
-          <w:p>
-            <w:pPr>
-              <w:spacing w:line="264" w:lineRule="auto"/>
-              <w:rPr>
-                <w:rFonts w:ascii="Times New Roman" w:hAnsi="Times New Roman" w:cs="Times New Roman"/>
-                <w:sz w:val="28"/>
-                <w:szCs w:val="28"/>
-                <w:lang w:val="uk-UA"/>
-              </w:rPr>
-            </w:pPr>
-          </w:p>
-        </w:tc>
-      </w:tr>
-      <w:tr>
-        <w:tc>
-          <w:tcPr>
-            <w:tcW w:w="1418" w:type="pct"/>
-          </w:tcPr>
-          <w:p>
-            <w:pPr>
-              <w:spacing w:line="264" w:lineRule="auto"/>
-              <w:rPr>
-                <w:rFonts w:ascii="Times New Roman" w:hAnsi="Times New Roman" w:cs="Times New Roman"/>
-                <w:color w:val="FF0000"/>
-                <w:sz w:val="28"/>
-                <w:szCs w:val="28"/>
-                <w:lang w:val="uk-UA"/>
-              </w:rPr>
-            </w:pPr>
-          </w:p>
-        </w:tc>
-        <w:tc>
-          <w:tcPr>
-            <w:tcW w:w="2233" w:type="pct"/>
-          </w:tcPr>
-          <w:p>
-            <w:pPr>
-              <w:spacing w:line="264" w:lineRule="auto"/>
-              <w:jc w:val="center"/>
-              <w:rPr>
-                <w:rFonts w:ascii="Times New Roman" w:hAnsi="Times New Roman" w:cs="Times New Roman"/>
-                <w:sz w:val="28"/>
-                <w:szCs w:val="28"/>
-                <w:lang w:val="uk-UA"/>
-              </w:rPr>
-            </w:pPr>
-          </w:p>
-        </w:tc>
-        <w:tc>
-          <w:tcPr>
-            <w:tcW w:w="1349" w:type="pct"/>
-            <w:vAlign w:val="center"/>
-          </w:tcPr>
-          <w:p>
-            <w:pPr>
-              <w:spacing w:line="264" w:lineRule="auto"/>
-              <w:rPr>
-                <w:rFonts w:ascii="Times New Roman" w:hAnsi="Times New Roman" w:cs="Times New Roman"/>
-                <w:sz w:val="28"/>
-                <w:szCs w:val="28"/>
-                <w:lang w:val="uk-UA"/>
-              </w:rPr>
-            </w:pPr>
-          </w:p>
-        </w:tc>
-      </w:tr>
-      <w:tr>
-        <w:tc>
-          <w:tcPr>
-            <w:tcW w:w="1418" w:type="pct"/>
-          </w:tcPr>
-          <w:p>
-            <w:pPr>
-              <w:spacing w:line="264" w:lineRule="auto"/>
-              <w:rPr>
-                <w:rFonts w:ascii="Times New Roman" w:hAnsi="Times New Roman" w:cs="Times New Roman"/>
-                <w:color w:val="FF0000"/>
-                <w:sz w:val="28"/>
-                <w:szCs w:val="28"/>
-                <w:lang w:val="uk-UA"/>
-              </w:rPr>
-            </w:pPr>
-          </w:p>
-        </w:tc>
-        <w:tc>
-          <w:tcPr>
-            <w:tcW w:w="2233" w:type="pct"/>
-          </w:tcPr>
-          <w:p>
-            <w:pPr>
-              <w:spacing w:line="264" w:lineRule="auto"/>
-              <w:jc w:val="center"/>
-              <w:rPr>
-                <w:rFonts w:ascii="Times New Roman" w:hAnsi="Times New Roman" w:cs="Times New Roman"/>
-                <w:sz w:val="28"/>
-                <w:szCs w:val="28"/>
-                <w:lang w:val="uk-UA"/>
-              </w:rPr>
-            </w:pPr>
-          </w:p>
-        </w:tc>
-        <w:tc>
-          <w:tcPr>
-            <w:tcW w:w="1349" w:type="pct"/>
-            <w:vAlign w:val="center"/>
-          </w:tcPr>
-          <w:p>
-            <w:pPr>
-              <w:spacing w:line="264" w:lineRule="auto"/>
-              <w:rPr>
-                <w:rFonts w:ascii="Times New Roman" w:hAnsi="Times New Roman" w:cs="Times New Roman"/>
-                <w:sz w:val="28"/>
-                <w:szCs w:val="28"/>
-                <w:lang w:val="uk-UA"/>
-              </w:rPr>
-            </w:pPr>
-          </w:p>
-        </w:tc>
-      </w:tr>
-    </w:tbl>
-    <w:p>
-      <w:pPr>
-        <w:spacing w:after="0" w:line="264" w:lineRule="auto"/>
-        <w:jc w:val="center"/>
-        <w:rPr>
-          <w:rFonts w:ascii="Times New Roman" w:hAnsi="Times New Roman" w:cs="Times New Roman"/>
-          <w:sz w:val="28"/>
-          <w:szCs w:val="28"/>
-        </w:rPr>
-      </w:pPr>
-    </w:p>
-    <w:p>
-      <w:pPr>
-        <w:spacing w:after="0" w:line="264" w:lineRule="auto"/>
-        <w:jc w:val="center"/>
-        <w:rPr>
-          <w:rFonts w:ascii="Times New Roman" w:hAnsi="Times New Roman" w:cs="Times New Roman"/>
-          <w:sz w:val="28"/>
-          <w:szCs w:val="28"/>
-        </w:rPr>
-      </w:pPr>
-    </w:p>
-    <w:p>
-      <w:pPr>
-        <w:spacing w:after="0" w:line="264" w:lineRule="auto"/>
-        <w:jc w:val="center"/>
-        <w:rPr>
-          <w:rFonts w:ascii="Times New Roman" w:hAnsi="Times New Roman" w:cs="Times New Roman"/>
-          <w:sz w:val="28"/>
-          <w:szCs w:val="28"/>
-        </w:rPr>
-      </w:pPr>
-    </w:p>
-    <w:p>
-      <w:pPr>
-        <w:spacing w:after="0" w:line="264" w:lineRule="auto"/>
-        <w:jc w:val="center"/>
-        <w:rPr>
-          <w:rFonts w:ascii="Times New Roman" w:hAnsi="Times New Roman" w:cs="Times New Roman"/>
-          <w:sz w:val="28"/>
-          <w:szCs w:val="28"/>
-          <w:lang w:val="en-US"/>
-        </w:rPr>
-      </w:pPr>
-    </w:p>
-    <w:p>
-      <w:pPr>
-        <w:spacing w:after="0" w:line="264" w:lineRule="auto"/>
-        <w:jc w:val="center"/>
-        <w:rPr>
-          <w:rFonts w:ascii="Times New Roman" w:hAnsi="Times New Roman" w:cs="Times New Roman"/>
-          <w:sz w:val="28"/>
-          <w:szCs w:val="28"/>
-          <w:lang w:val="en-US"/>
-        </w:rPr>
-      </w:pPr>
-    </w:p>
-    <w:p>
-      <w:pPr>
-        <w:spacing w:after="0" w:line="264" w:lineRule="auto"/>
-        <w:rPr>
-          <w:rFonts w:ascii="Times New Roman" w:hAnsi="Times New Roman" w:cs="Times New Roman"/>
-          <w:sz w:val="28"/>
-          <w:szCs w:val="28"/>
-        </w:rPr>
-      </w:pPr>
-    </w:p>
-    <w:p>
-      <w:pPr>
-        <w:spacing w:after="0" w:line="264" w:lineRule="auto"/>
-        <w:jc w:val="center"/>
-        <w:rPr>
-          <w:rFonts w:ascii="Times New Roman" w:hAnsi="Times New Roman" w:cs="Times New Roman"/>
-          <w:sz w:val="28"/>
-          <w:szCs w:val="28"/>
-          <w:lang w:val="en-US"/>
-        </w:rPr>
-      </w:pPr>
-      <w:r>
-        <w:rPr>
-          <w:rFonts w:ascii="Times New Roman" w:hAnsi="Times New Roman" w:cs="Times New Roman"/>
-          <w:sz w:val="28"/>
-          <w:szCs w:val="28"/>
-        </w:rPr>
-        <w:t>Київ 202</w:t>
-      </w:r>
-      <w:r>
-        <w:rPr>
-          <w:rFonts w:ascii="Times New Roman" w:hAnsi="Times New Roman" w:cs="Times New Roman"/>
-          <w:sz w:val="28"/>
-          <w:szCs w:val="28"/>
-          <w:lang w:val="en-US"/>
-        </w:rPr>
-        <w:t>3</w:t>
+          <w:sz w:val="28"/>
+          <w:szCs w:val="28"/>
+        </w:rPr>
+        <w:t>Воробей А</w:t>
+      </w:r>
+      <w:r>
+        <w:rPr>
+          <w:rFonts w:ascii="Times New Roman" w:hAnsi="Times New Roman"/>
+          <w:i/>
+          <w:iCs/>
+          <w:sz w:val="28"/>
+          <w:szCs w:val="28"/>
+        </w:rPr>
+        <w:t>. О.</w:t>
+      </w:r>
+    </w:p>
+    <w:p>
+      <w:pPr>
+        <w:spacing w:after="0" w:line="264" w:lineRule="auto"/>
+        <w:ind w:left="-340"/>
+        <w:rPr>
+          <w:rFonts w:ascii="Times New Roman" w:hAnsi="Times New Roman"/>
+          <w:i/>
+          <w:iCs/>
+          <w:sz w:val="28"/>
+          <w:szCs w:val="28"/>
+        </w:rPr>
+      </w:pPr>
+      <w:r>
+        <w:rPr>
+          <w:rFonts w:ascii="Times New Roman" w:hAnsi="Times New Roman"/>
+          <w:i/>
+          <w:iCs/>
+          <w:sz w:val="28"/>
+          <w:szCs w:val="28"/>
+        </w:rPr>
+        <w:t>Юраш Б. В.</w:t>
+      </w:r>
+    </w:p>
+    <w:p>
+      <w:pPr>
+        <w:spacing w:after="0" w:line="264" w:lineRule="auto"/>
+        <w:ind w:left="-340"/>
+        <w:rPr>
+          <w:rFonts w:ascii="Times New Roman" w:hAnsi="Times New Roman"/>
+          <w:i/>
+          <w:iCs/>
+          <w:sz w:val="28"/>
+          <w:szCs w:val="28"/>
+        </w:rPr>
+      </w:pPr>
+      <w:r>
+        <w:rPr>
+          <w:rFonts w:ascii="Times New Roman" w:hAnsi="Times New Roman"/>
+          <w:i/>
+          <w:iCs/>
+          <w:sz w:val="28"/>
+          <w:szCs w:val="28"/>
+        </w:rPr>
+        <w:t>Мельник В. О.</w:t>
+      </w:r>
+    </w:p>
+    <w:p>
+      <w:pPr>
+        <w:spacing w:after="0" w:line="264" w:lineRule="auto"/>
+        <w:ind w:left="-340"/>
+        <w:rPr>
+          <w:rFonts w:ascii="Times New Roman" w:hAnsi="Times New Roman"/>
+          <w:i/>
+          <w:iCs/>
+          <w:sz w:val="28"/>
+          <w:szCs w:val="28"/>
+        </w:rPr>
+      </w:pPr>
+      <w:r>
+        <w:rPr>
+          <w:rFonts w:ascii="Times New Roman" w:hAnsi="Times New Roman"/>
+          <w:i/>
+          <w:iCs/>
+          <w:sz w:val="28"/>
+          <w:szCs w:val="28"/>
+        </w:rPr>
+        <w:t>Нікіфоров М. С.</w:t>
       </w:r>
     </w:p>
     <w:p>
@@ -1081,6 +819,7 @@
         </w:rPr>
         <w:t xml:space="preserve">Визначення системи </w:t>
       </w:r>
+      <w:proofErr w:type="spellStart"/>
       <w:r>
         <w:rPr>
           <w:rFonts w:ascii="Times New Roman" w:hAnsi="Times New Roman" w:cs="Times New Roman"/>
@@ -1089,6 +828,7 @@
         </w:rPr>
         <w:t>системи</w:t>
       </w:r>
+      <w:proofErr w:type="spellEnd"/>
       <w:r>
         <w:rPr>
           <w:rFonts w:ascii="Times New Roman" w:hAnsi="Times New Roman" w:cs="Times New Roman"/>
@@ -1489,7 +1229,23 @@
           <w:sz w:val="28"/>
           <w:szCs w:val="28"/>
         </w:rPr>
-        <w:t xml:space="preserve">Хоча ракети вже давно існую, але з кожним роком вони стають кращими і досконалішими завдяки новим технологіям, які дають можливість це реалізувати. </w:t>
+        <w:t>Хоча ракети вже давно існую</w:t>
+      </w:r>
+      <w:r>
+        <w:rPr>
+          <w:rFonts w:ascii="Times New Roman" w:hAnsi="Times New Roman" w:cs="Times New Roman"/>
+          <w:sz w:val="28"/>
+          <w:szCs w:val="28"/>
+        </w:rPr>
+        <w:t>ть</w:t>
+      </w:r>
+      <w:r>
+        <w:rPr>
+          <w:rFonts w:ascii="Times New Roman" w:hAnsi="Times New Roman" w:cs="Times New Roman"/>
+          <w:sz w:val="28"/>
+          <w:szCs w:val="28"/>
+        </w:rPr>
+        <w:t xml:space="preserve">, але з кожним роком вони стають кращими і досконалішими завдяки новим технологіям, які дають можливість це реалізувати. </w:t>
       </w:r>
       <w:r>
         <w:rPr>
@@ -1555,24 +1311,76 @@
           <w:sz w:val="28"/>
           <w:szCs w:val="28"/>
         </w:rPr>
-        <w:t>на лабораторній роботі я ознайомився з об’єктами системної інженерії та характеристикою різних ознак цього об’єкта.</w:t>
-      </w:r>
-    </w:p>
-    <w:p>
-      <w:pPr>
-        <w:spacing w:after="0" w:line="264" w:lineRule="auto"/>
-        <w:jc w:val="center"/>
-        <w:rPr>
-          <w:rFonts w:ascii="Times New Roman" w:hAnsi="Times New Roman" w:cs="Times New Roman"/>
-          <w:sz w:val="28"/>
-          <w:szCs w:val="28"/>
-        </w:rPr>
-      </w:pPr>
-    </w:p>
-    <w:p>
-      <w:pPr>
-        <w:spacing w:after="0" w:line="264" w:lineRule="auto"/>
-        <w:jc w:val="center"/>
+        <w:t xml:space="preserve">на лабораторній роботі </w:t>
+      </w:r>
+      <w:r>
+        <w:rPr>
+          <w:rFonts w:ascii="Times New Roman" w:hAnsi="Times New Roman" w:cs="Times New Roman"/>
+          <w:sz w:val="28"/>
+          <w:szCs w:val="28"/>
+        </w:rPr>
+        <w:t>ми</w:t>
+      </w:r>
+      <w:r>
+        <w:rPr>
+          <w:rFonts w:ascii="Times New Roman" w:hAnsi="Times New Roman" w:cs="Times New Roman"/>
+          <w:sz w:val="28"/>
+          <w:szCs w:val="28"/>
+        </w:rPr>
+        <w:t xml:space="preserve"> ознайоми</w:t>
+      </w:r>
+      <w:r>
+        <w:rPr>
+          <w:rFonts w:ascii="Times New Roman" w:hAnsi="Times New Roman" w:cs="Times New Roman"/>
+          <w:sz w:val="28"/>
+          <w:szCs w:val="28"/>
+        </w:rPr>
+        <w:t>лися</w:t>
+      </w:r>
+      <w:r>
+        <w:rPr>
+          <w:rFonts w:ascii="Times New Roman" w:hAnsi="Times New Roman" w:cs="Times New Roman"/>
+          <w:sz w:val="28"/>
+          <w:szCs w:val="28"/>
+        </w:rPr>
+        <w:t xml:space="preserve"> з об’єктами системної інженерії та характеристикою різних ознак </w:t>
+      </w:r>
+      <w:r>
+        <w:rPr>
+          <w:rFonts w:ascii="Times New Roman" w:hAnsi="Times New Roman" w:cs="Times New Roman"/>
+          <w:sz w:val="28"/>
+          <w:szCs w:val="28"/>
+        </w:rPr>
+        <w:t>таких</w:t>
+      </w:r>
+      <w:r>
+        <w:rPr>
+          <w:rFonts w:ascii="Times New Roman" w:hAnsi="Times New Roman" w:cs="Times New Roman"/>
+          <w:sz w:val="28"/>
+          <w:szCs w:val="28"/>
+        </w:rPr>
+        <w:t xml:space="preserve"> об’єкт</w:t>
+      </w:r>
+      <w:r>
+        <w:rPr>
+          <w:rFonts w:ascii="Times New Roman" w:hAnsi="Times New Roman" w:cs="Times New Roman"/>
+          <w:sz w:val="28"/>
+          <w:szCs w:val="28"/>
+        </w:rPr>
+        <w:t>ів</w:t>
+      </w:r>
+      <w:r>
+        <w:rPr>
+          <w:rFonts w:ascii="Times New Roman" w:hAnsi="Times New Roman" w:cs="Times New Roman"/>
+          <w:sz w:val="28"/>
+          <w:szCs w:val="28"/>
+        </w:rPr>
+        <w:t>.</w:t>
+      </w:r>
+    </w:p>
+    <w:p>
+      <w:pPr>
+        <w:spacing w:after="0" w:line="264" w:lineRule="auto"/>
         <w:rPr>
           <w:rFonts w:ascii="Times New Roman" w:hAnsi="Times New Roman" w:cs="Times New Roman"/>
           <w:sz w:val="28"/>
@@ -1591,32 +1399,6 @@
         <w:tabs>
           <w:tab w:val="center" w:pos="5103"/>
         </w:tabs>
-        <w:rPr>
-          <w:rFonts w:ascii="Times New Roman" w:hAnsi="Times New Roman" w:cs="Times New Roman"/>
-          <w:sz w:val="28"/>
-          <w:szCs w:val="28"/>
-        </w:rPr>
-      </w:pPr>
-    </w:p>
-    <w:p>
-      <w:pPr>
-        <w:tabs>
-          <w:tab w:val="center" w:pos="5103"/>
-        </w:tabs>
-        <w:ind w:left="720"/>
-        <w:rPr>
-          <w:rFonts w:ascii="Times New Roman" w:hAnsi="Times New Roman" w:cs="Times New Roman"/>
-          <w:sz w:val="28"/>
-          <w:szCs w:val="28"/>
-        </w:rPr>
-      </w:pPr>
-    </w:p>
-    <w:p>
-      <w:pPr>
-        <w:tabs>
-          <w:tab w:val="center" w:pos="5103"/>
-        </w:tabs>
-        <w:ind w:left="720"/>
         <w:rPr>
           <w:rFonts w:ascii="Times New Roman" w:hAnsi="Times New Roman" w:cs="Times New Roman"/>
           <w:sz w:val="28"/>

</xml_diff>